<commit_message>
added windows installation files
</commit_message>
<xml_diff>
--- a/reference/docs/Sambuca and Bioopti on Windows - WinPython.docx
+++ b/reference/docs/Sambuca and Bioopti on Windows - WinPython.docx
@@ -1064,7 +1064,7 @@
           <w:rFonts w:ascii="Calibri" w:hAnsi="Calibri"/>
           <w:color w:val="000000"/>
         </w:rPr>
-        <w:t xml:space="preserve">Download one of the Python 3.4 or 3.5 </w:t>
+        <w:t xml:space="preserve">Download the Python 3.4 </w:t>
       </w:r>
       <w:hyperlink r:id="rId11" w:history="1">
         <w:proofErr w:type="spellStart"/>
@@ -1081,7 +1081,7 @@
             <w:rStyle w:val="Hyperlink"/>
             <w:rFonts w:ascii="Calibri" w:hAnsi="Calibri"/>
           </w:rPr>
-          <w:t xml:space="preserve"> installers from </w:t>
+          <w:t xml:space="preserve"> installer from </w:t>
         </w:r>
         <w:proofErr w:type="spellStart"/>
         <w:r>
@@ -1105,6 +1105,43 @@
       <w:pPr>
         <w:pStyle w:val="NormalWeb"/>
         <w:numPr>
+          <w:ilvl w:val="1"/>
+          <w:numId w:val="9"/>
+        </w:numPr>
+        <w:spacing w:before="0" w:beforeAutospacing="0" w:after="0" w:afterAutospacing="0"/>
+        <w:rPr>
+          <w:rFonts w:ascii="Calibri" w:hAnsi="Calibri"/>
+          <w:color w:val="000000"/>
+        </w:rPr>
+      </w:pPr>
+      <w:r>
+        <w:rPr>
+          <w:rFonts w:ascii="Calibri" w:hAnsi="Calibri"/>
+          <w:color w:val="000000"/>
+        </w:rPr>
+        <w:t xml:space="preserve">Note that an issue with the newer Python 3.5 package means it does not work correctly with </w:t>
+      </w:r>
+      <w:proofErr w:type="spellStart"/>
+      <w:r>
+        <w:rPr>
+          <w:rFonts w:ascii="Calibri" w:hAnsi="Calibri"/>
+          <w:color w:val="000000"/>
+        </w:rPr>
+        <w:t>Bioopti</w:t>
+      </w:r>
+      <w:proofErr w:type="spellEnd"/>
+      <w:r>
+        <w:rPr>
+          <w:rFonts w:ascii="Calibri" w:hAnsi="Calibri"/>
+          <w:color w:val="000000"/>
+        </w:rPr>
+        <w:t>. Although I expect this to be fixed, it is safest to use Python 3.4 for now.</w:t>
+      </w:r>
+    </w:p>
+    <w:p>
+      <w:pPr>
+        <w:pStyle w:val="NormalWeb"/>
+        <w:numPr>
           <w:ilvl w:val="0"/>
           <w:numId w:val="9"/>
         </w:numPr>
@@ -1659,6 +1696,7 @@
           <w:rFonts w:ascii="Calibri" w:eastAsia="Times New Roman" w:hAnsi="Calibri"/>
           <w:color w:val="000000"/>
         </w:rPr>
+        <w:lastRenderedPageBreak/>
         <w:t>Follow the SourceTree wizards to complete the process.</w:t>
       </w:r>
     </w:p>
@@ -1677,7 +1715,6 @@
           <w:rFonts w:ascii="Calibri" w:hAnsi="Calibri"/>
           <w:color w:val="000000"/>
         </w:rPr>
-        <w:lastRenderedPageBreak/>
         <w:t> </w:t>
       </w:r>
     </w:p>
@@ -2560,14 +2597,7 @@
             <w:rStyle w:val="Hyperlink"/>
             <w:rFonts w:ascii="Calibri" w:hAnsi="Calibri"/>
           </w:rPr>
-          <w:t xml:space="preserve"> </w:t>
-        </w:r>
-        <w:r>
-          <w:rPr>
-            <w:rStyle w:val="Hyperlink"/>
-            <w:rFonts w:ascii="Calibri" w:hAnsi="Calibri"/>
-          </w:rPr>
-          <w:t>Community edition</w:t>
+          <w:t xml:space="preserve"> Community edition</w:t>
         </w:r>
       </w:hyperlink>
       <w:r>
@@ -3265,126 +3295,17 @@
           <w:rFonts w:ascii="Calibri" w:hAnsi="Calibri"/>
           <w:color w:val="000000"/>
         </w:rPr>
-        <w:t xml:space="preserve"> configurations for running the unit tests. In the default GUI, at the top-right toolbar you will see a small arrow pointing down:</w:t>
-      </w:r>
-      <w:r>
-        <w:rPr>
-          <w:rFonts w:ascii="Calibri" w:hAnsi="Calibri"/>
-          <w:color w:val="000000"/>
-        </w:rPr>
-        <w:br/>
-      </w:r>
-      <w:r>
-        <w:rPr>
-          <w:rFonts w:ascii="Calibri" w:hAnsi="Calibri"/>
-          <w:noProof/>
-          <w:color w:val="000000"/>
-        </w:rPr>
-        <w:drawing>
-          <wp:inline distT="0" distB="0" distL="0" distR="0">
-            <wp:extent cx="2753109" cy="695422"/>
-            <wp:effectExtent l="0" t="0" r="9525" b="9525"/>
-            <wp:docPr id="10" name="Picture 10"/>
-            <wp:cNvGraphicFramePr>
-              <a:graphicFrameLocks xmlns:a="http://schemas.openxmlformats.org/drawingml/2006/main" noChangeAspect="1"/>
-            </wp:cNvGraphicFramePr>
-            <a:graphic xmlns:a="http://schemas.openxmlformats.org/drawingml/2006/main">
-              <a:graphicData uri="http://schemas.openxmlformats.org/drawingml/2006/picture">
-                <pic:pic xmlns:pic="http://schemas.openxmlformats.org/drawingml/2006/picture">
-                  <pic:nvPicPr>
-                    <pic:cNvPr id="10" name="C581741.tmp"/>
-                    <pic:cNvPicPr/>
-                  </pic:nvPicPr>
-                  <pic:blipFill>
-                    <a:blip r:embed="rId28">
-                      <a:extLst>
-                        <a:ext uri="{28A0092B-C50C-407E-A947-70E740481C1C}">
-                          <a14:useLocalDpi xmlns:a14="http://schemas.microsoft.com/office/drawing/2010/main" val="0"/>
-                        </a:ext>
-                      </a:extLst>
-                    </a:blip>
-                    <a:stretch>
-                      <a:fillRect/>
-                    </a:stretch>
-                  </pic:blipFill>
-                  <pic:spPr>
-                    <a:xfrm>
-                      <a:off x="0" y="0"/>
-                      <a:ext cx="2753109" cy="695422"/>
-                    </a:xfrm>
-                    <a:prstGeom prst="rect">
-                      <a:avLst/>
-                    </a:prstGeom>
-                  </pic:spPr>
-                </pic:pic>
-              </a:graphicData>
-            </a:graphic>
-          </wp:inline>
-        </w:drawing>
-      </w:r>
-      <w:r>
-        <w:rPr>
-          <w:rFonts w:ascii="Calibri" w:hAnsi="Calibri"/>
-          <w:color w:val="000000"/>
-        </w:rPr>
-        <w:br/>
-        <w:t>Click it and select “edit configurations”</w:t>
-      </w:r>
-    </w:p>
-    <w:p>
-      <w:pPr>
-        <w:pStyle w:val="NormalWeb"/>
-        <w:numPr>
-          <w:ilvl w:val="1"/>
-          <w:numId w:val="10"/>
-        </w:numPr>
-        <w:spacing w:before="0" w:beforeAutospacing="0" w:after="0" w:afterAutospacing="0"/>
-        <w:rPr>
-          <w:rFonts w:ascii="Calibri" w:hAnsi="Calibri"/>
-          <w:color w:val="000000"/>
-        </w:rPr>
-      </w:pPr>
-      <w:r>
-        <w:rPr>
-          <w:rFonts w:ascii="Calibri" w:hAnsi="Calibri"/>
-          <w:color w:val="000000"/>
-        </w:rPr>
-        <w:t xml:space="preserve">Click the green plus sign to add a new configuration, </w:t>
-      </w:r>
-      <w:r>
-        <w:rPr>
-          <w:rFonts w:ascii="Calibri" w:hAnsi="Calibri"/>
-          <w:color w:val="000000"/>
-        </w:rPr>
-        <w:br/>
-      </w:r>
-    </w:p>
-    <w:p>
-      <w:pPr>
-        <w:pStyle w:val="NormalWeb"/>
-        <w:numPr>
-          <w:ilvl w:val="1"/>
-          <w:numId w:val="10"/>
-        </w:numPr>
-        <w:spacing w:before="0" w:beforeAutospacing="0" w:after="0" w:afterAutospacing="0"/>
-        <w:rPr>
-          <w:rFonts w:ascii="Calibri" w:hAnsi="Calibri"/>
-          <w:color w:val="000000"/>
-        </w:rPr>
-      </w:pPr>
+        <w:t xml:space="preserve"> configurations for running the unit tests. </w:t>
+      </w:r>
+      <w:r>
+        <w:rPr>
+          <w:rFonts w:ascii="Calibri" w:hAnsi="Calibri"/>
+          <w:color w:val="000000"/>
+        </w:rPr>
+        <w:t>Follow the video instructions.</w:t>
+      </w:r>
       <w:bookmarkStart w:id="9" w:name="_GoBack"/>
       <w:bookmarkEnd w:id="9"/>
-    </w:p>
-    <w:p>
-      <w:pPr>
-        <w:pStyle w:val="NormalWeb"/>
-        <w:spacing w:before="0" w:beforeAutospacing="0" w:after="0" w:afterAutospacing="0"/>
-        <w:ind w:left="291"/>
-        <w:rPr>
-          <w:rFonts w:ascii="Calibri" w:hAnsi="Calibri"/>
-          <w:color w:val="000000"/>
-        </w:rPr>
-      </w:pPr>
     </w:p>
     <w:p/>
     <w:sectPr>
@@ -3412,7 +3333,7 @@
         <w:ind w:left="1011" w:hanging="360"/>
       </w:pPr>
     </w:lvl>
-    <w:lvl w:ilvl="1" w:tplc="0C090019" w:tentative="1">
+    <w:lvl w:ilvl="1" w:tplc="0C090019">
       <w:start w:val="1"/>
       <w:numFmt w:val="lowerLetter"/>
       <w:lvlText w:val="%2."/>
@@ -4403,7 +4324,6 @@
     <w:name w:val="Normal (Web)"/>
     <w:basedOn w:val="Normal"/>
     <w:uiPriority w:val="99"/>
-    <w:semiHidden/>
     <w:unhideWhenUsed/>
     <w:pPr>
       <w:spacing w:before="100" w:beforeAutospacing="1" w:after="100" w:afterAutospacing="1"/>
@@ -5158,7 +5078,7 @@
 </file>
 
 <file path=customXml/itemProps1.xml><?xml version="1.0" encoding="utf-8"?>
-<ds:datastoreItem xmlns:ds="http://schemas.openxmlformats.org/officeDocument/2006/customXml" ds:itemID="{EFEB4822-A6DC-4A60-B61E-BA58B155263F}">
+<ds:datastoreItem xmlns:ds="http://schemas.openxmlformats.org/officeDocument/2006/customXml" ds:itemID="{B6D8769E-C11D-4211-A66C-52347502E1EE}">
   <ds:schemaRefs>
     <ds:schemaRef ds:uri="http://schemas.openxmlformats.org/officeDocument/2006/bibliography"/>
   </ds:schemaRefs>

</xml_diff>